<commit_message>
Start Questions & Notes...
</commit_message>
<xml_diff>
--- a/docx/Отзыв оппонента Ложников.docx
+++ b/docx/Отзыв оппонента Ложников.docx
@@ -116,7 +116,16 @@
           <w:szCs w:val="28"/>
         </w:rPr>
         <w:br/>
-        <w:t>на диссертационную работу Уколова Станислава Сергеевича «</w:t>
+        <w:t xml:space="preserve">на диссертационную работу Уколова Станислава Сергеевича </w:t>
+      </w:r>
+      <w:bookmarkStart w:id="0" w:name="_Hlk94181087"/>
+      <w:r>
+        <w:rPr>
+          <w:rFonts w:ascii="Times New Roman" w:hAnsi="Times New Roman" w:cs="Times New Roman"/>
+          <w:sz w:val="28"/>
+          <w:szCs w:val="28"/>
+        </w:rPr>
+        <w:t>«</w:t>
       </w:r>
       <w:r>
         <w:rPr>
@@ -154,9 +163,18 @@
           <w:sz w:val="28"/>
           <w:szCs w:val="28"/>
         </w:rPr>
-        <w:t xml:space="preserve">», представленную на соискание ученой степени кандидата технических наук по специальности </w:t>
-      </w:r>
-      <w:bookmarkStart w:id="0" w:name="_Hlk92877357"/>
+        <w:t>»</w:t>
+      </w:r>
+      <w:bookmarkEnd w:id="0"/>
+      <w:r>
+        <w:rPr>
+          <w:rFonts w:ascii="Times New Roman" w:hAnsi="Times New Roman" w:cs="Times New Roman"/>
+          <w:sz w:val="28"/>
+          <w:szCs w:val="28"/>
+        </w:rPr>
+        <w:t xml:space="preserve">, представленную на соискание ученой степени кандидата технических наук по специальности </w:t>
+      </w:r>
+      <w:bookmarkStart w:id="1" w:name="_Hlk92877357"/>
       <w:r>
         <w:rPr>
           <w:rFonts w:ascii="Times New Roman" w:hAnsi="Times New Roman" w:cs="Times New Roman"/>
@@ -173,7 +191,7 @@
         </w:rPr>
         <w:t>Системы автоматизации проектирования (промышленность)</w:t>
       </w:r>
-      <w:bookmarkEnd w:id="0"/>
+      <w:bookmarkEnd w:id="1"/>
       <w:r>
         <w:rPr>
           <w:rFonts w:ascii="Times New Roman" w:hAnsi="Times New Roman" w:cs="Times New Roman"/>
@@ -207,6 +225,7 @@
     </w:p>
     <w:p>
       <w:pPr>
+        <w:ind w:firstLine="708"/>
         <w:jc w:val="both"/>
         <w:rPr>
           <w:rFonts w:ascii="Times New Roman" w:hAnsi="Times New Roman" w:cs="Times New Roman"/>
@@ -214,6 +233,99 @@
           <w:szCs w:val="28"/>
         </w:rPr>
       </w:pPr>
+      <w:r>
+        <w:rPr>
+          <w:rFonts w:ascii="Times New Roman" w:hAnsi="Times New Roman" w:cs="Times New Roman"/>
+          <w:sz w:val="28"/>
+          <w:szCs w:val="28"/>
+        </w:rPr>
+        <w:t xml:space="preserve">В настоящее время в России в машиностроении и других отраслях промышленности широко применяется технологическое оборудование листовой резки с числовым программным управлением (ЧПУ) для получения заготовок из листового материала. Применение систем автоматизированного проектирования (САПР) обеспечивает автоматизацию процесса разработки управляющих программ для такого оборудования. При этом возникает актуальная задача оптимальной маршрутизации инструмента машин листовой резки с ЧПУ. В качестве целевых функций этой задачи оптимизации чаще всего рассматриваются функции времени и стоимости процесса резки. </w:t>
+      </w:r>
+    </w:p>
+    <w:p>
+      <w:pPr>
+        <w:ind w:firstLine="708"/>
+        <w:jc w:val="both"/>
+        <w:rPr>
+          <w:rFonts w:ascii="Times New Roman" w:hAnsi="Times New Roman" w:cs="Times New Roman"/>
+          <w:sz w:val="28"/>
+          <w:szCs w:val="28"/>
+        </w:rPr>
+      </w:pPr>
+      <w:r>
+        <w:rPr>
+          <w:rFonts w:ascii="Times New Roman" w:hAnsi="Times New Roman" w:cs="Times New Roman"/>
+          <w:sz w:val="28"/>
+          <w:szCs w:val="28"/>
+        </w:rPr>
+        <w:t>Современные специализированные САПР предоставляют базовый функционал подготовки управляющих программ, в них не уделяется должного внимания проблеме оптимизации маршрута резки и не гарантируется получение</w:t>
+      </w:r>
+      <w:r>
+        <w:rPr>
+          <w:rFonts w:ascii="Times New Roman" w:hAnsi="Times New Roman" w:cs="Times New Roman"/>
+          <w:sz w:val="28"/>
+          <w:szCs w:val="28"/>
+        </w:rPr>
+        <w:t xml:space="preserve"> оптимальных траекторий перемещения инструмента при одновременном соблюдении разнообразных технологических ограничений на получаемый маршрут. Зачастую вообще используется интерактивный режим проектирования управляющих программ и не производится попыток оценить </w:t>
+      </w:r>
+      <w:r>
+        <w:rPr>
+          <w:rFonts w:ascii="Times New Roman" w:hAnsi="Times New Roman" w:cs="Times New Roman"/>
+          <w:sz w:val="28"/>
+          <w:szCs w:val="28"/>
+        </w:rPr>
+        <w:t>оптимальность</w:t>
+      </w:r>
+      <w:r>
+        <w:rPr>
+          <w:rFonts w:ascii="Times New Roman" w:hAnsi="Times New Roman" w:cs="Times New Roman"/>
+          <w:sz w:val="28"/>
+          <w:szCs w:val="28"/>
+        </w:rPr>
+        <w:t xml:space="preserve"> полученных </w:t>
+      </w:r>
+      <w:r>
+        <w:rPr>
+          <w:rFonts w:ascii="Times New Roman" w:hAnsi="Times New Roman" w:cs="Times New Roman"/>
+          <w:sz w:val="28"/>
+          <w:szCs w:val="28"/>
+        </w:rPr>
+        <w:t>маршрутов резки</w:t>
+      </w:r>
+      <w:r>
+        <w:rPr>
+          <w:rFonts w:ascii="Times New Roman" w:hAnsi="Times New Roman" w:cs="Times New Roman"/>
+          <w:sz w:val="28"/>
+          <w:szCs w:val="28"/>
+        </w:rPr>
+        <w:t xml:space="preserve">. </w:t>
+      </w:r>
+      <w:r>
+        <w:rPr>
+          <w:rFonts w:ascii="Times New Roman" w:hAnsi="Times New Roman" w:cs="Times New Roman"/>
+          <w:sz w:val="28"/>
+          <w:szCs w:val="28"/>
+        </w:rPr>
+        <w:t>Общая задача маршрутизации режущего инструмента машин листовой резки с ЧПУ очень сложна, её общая математическая модель до сих пор не сформулирована, в литературе представлены исследования только её частных случаев.</w:t>
+      </w:r>
+      <w:r>
+        <w:rPr>
+          <w:rFonts w:ascii="Times New Roman" w:hAnsi="Times New Roman" w:cs="Times New Roman"/>
+          <w:sz w:val="28"/>
+          <w:szCs w:val="28"/>
+        </w:rPr>
+        <w:t xml:space="preserve"> Наиболее популярны подходы, основанные на дискретизации контуров деталей. Также практически отсутствуют методы оценки качества решений. В этой связи остаются актуальными вопросы разработки новых алгоритмов и эвристик для решения различных классов задач маршрутизации режущего инструмента, в особенности если позволяют давать эффективн</w:t>
+      </w:r>
+      <w:bookmarkStart w:id="2" w:name="_GoBack"/>
+      <w:bookmarkEnd w:id="2"/>
+      <w:r>
+        <w:rPr>
+          <w:rFonts w:ascii="Times New Roman" w:hAnsi="Times New Roman" w:cs="Times New Roman"/>
+          <w:sz w:val="28"/>
+          <w:szCs w:val="28"/>
+        </w:rPr>
+        <w:t>ые оценки.</w:t>
+      </w:r>
     </w:p>
     <w:p>
       <w:pPr>
@@ -285,7 +397,16 @@
           <w:sz w:val="28"/>
           <w:szCs w:val="28"/>
         </w:rPr>
-        <w:t xml:space="preserve"> разработки управляющих программ для машин листовой резки с ЧПУ. Объект исследования, его цель и задачи, направления теоретических и экспериментальных исследований, а также область исследования соответствуют паспорту научной специальности 05.13.12 – </w:t>
+        <w:t xml:space="preserve"> разработки управляющих программ для машин листовой резки с ЧПУ. Объект исследования, его цель и задачи, направления теоретических и экспериментальных исследований, а также область </w:t>
+      </w:r>
+      <w:r>
+        <w:rPr>
+          <w:rFonts w:ascii="Times New Roman" w:hAnsi="Times New Roman" w:cs="Times New Roman"/>
+          <w:sz w:val="28"/>
+          <w:szCs w:val="28"/>
+        </w:rPr>
+        <w:lastRenderedPageBreak/>
+        <w:t xml:space="preserve">исследования соответствуют паспорту научной специальности 05.13.12 – </w:t>
       </w:r>
       <w:r>
         <w:rPr>
@@ -306,6 +427,7 @@
     </w:p>
     <w:p>
       <w:pPr>
+        <w:keepNext/>
         <w:jc w:val="center"/>
         <w:rPr>
           <w:rFonts w:ascii="Times New Roman" w:hAnsi="Times New Roman" w:cs="Times New Roman"/>
@@ -540,7 +662,6 @@
           <w:sz w:val="28"/>
           <w:szCs w:val="28"/>
         </w:rPr>
-        <w:lastRenderedPageBreak/>
         <w:t xml:space="preserve">Во </w:t>
       </w:r>
       <w:r>
@@ -697,7 +818,16 @@
           <w:sz w:val="28"/>
           <w:szCs w:val="28"/>
         </w:rPr>
-        <w:t xml:space="preserve"> описывается алгоритм решения задачи непрерывной резки, использующий модели как непрерывной, так и дискретной оптимизации. Непрерывная оптимизация производится в процессе поиска положений точек врезки на контурах, минимизирующих длину холостого хода за счёт многократного использования несложных геометрических соображений, восходящих к принципу Ферма. </w:t>
+        <w:t xml:space="preserve"> описывается алгоритм решения задачи непрерывной резки, использующий модели как непрерывной, так и дискретной </w:t>
+      </w:r>
+      <w:r>
+        <w:rPr>
+          <w:rFonts w:ascii="Times New Roman" w:hAnsi="Times New Roman" w:cs="Times New Roman"/>
+          <w:sz w:val="28"/>
+          <w:szCs w:val="28"/>
+        </w:rPr>
+        <w:lastRenderedPageBreak/>
+        <w:t xml:space="preserve">оптимизации. Непрерывная оптимизация производится в процессе поиска положений точек врезки на контурах, минимизирующих длину холостого хода за счёт многократного использования несложных геометрических соображений, восходящих к принципу Ферма. </w:t>
       </w:r>
       <w:r>
         <w:rPr>
@@ -801,16 +931,7 @@
           <w:sz w:val="28"/>
           <w:szCs w:val="28"/>
         </w:rPr>
-        <w:t xml:space="preserve">заданий на резку и получаемых маршрутов резки. Разработаны конвертеры для основных </w:t>
-      </w:r>
-      <w:r>
-        <w:rPr>
-          <w:rFonts w:ascii="Times New Roman" w:hAnsi="Times New Roman" w:cs="Times New Roman"/>
-          <w:sz w:val="28"/>
-          <w:szCs w:val="28"/>
-        </w:rPr>
-        <w:lastRenderedPageBreak/>
-        <w:t xml:space="preserve">использованных в работе форматов файлов, в том числе для интеграции с САПР «Сириус» и </w:t>
+        <w:t xml:space="preserve">заданий на резку и получаемых маршрутов резки. Разработаны конвертеры для основных использованных в работе форматов файлов, в том числе для интеграции с САПР «Сириус» и </w:t>
       </w:r>
       <w:r>
         <w:rPr>
@@ -975,6 +1096,7 @@
     </w:p>
     <w:p>
       <w:pPr>
+        <w:ind w:firstLine="708"/>
         <w:jc w:val="both"/>
         <w:rPr>
           <w:rFonts w:ascii="Times New Roman" w:hAnsi="Times New Roman" w:cs="Times New Roman"/>
@@ -982,6 +1104,39 @@
           <w:szCs w:val="28"/>
         </w:rPr>
       </w:pPr>
+      <w:r>
+        <w:rPr>
+          <w:rFonts w:ascii="Times New Roman" w:hAnsi="Times New Roman" w:cs="Times New Roman"/>
+          <w:sz w:val="28"/>
+          <w:szCs w:val="28"/>
+        </w:rPr>
+        <w:t>В ходе диссертационной работы разработаны алгоритмы, находящие оптимальные решения разных классов задач, относящихся к общей задаче маршрутизации инструмента машин листовой резки с ЧПУ – как полностью дискретных, так и непрерывно дискретных</w:t>
+      </w:r>
+      <w:r>
+        <w:rPr>
+          <w:rFonts w:ascii="Times New Roman" w:hAnsi="Times New Roman" w:cs="Times New Roman"/>
+          <w:sz w:val="28"/>
+          <w:szCs w:val="28"/>
+        </w:rPr>
+        <w:t xml:space="preserve">. Они значительно повышают размерность задач, для которых могут быть получены точные решения (с первых десятков контуров деталей до примерно сотни), а также способны давать решения близкие к оптимальным для задач большей размерности. Применение метода ветвей и границ также позволяет получать оценки </w:t>
+      </w:r>
+      <w:r>
+        <w:rPr>
+          <w:rFonts w:ascii="Times New Roman" w:hAnsi="Times New Roman" w:cs="Times New Roman"/>
+          <w:sz w:val="28"/>
+          <w:szCs w:val="28"/>
+        </w:rPr>
+        <w:lastRenderedPageBreak/>
+        <w:t>качества получаемых решений, в том числе и даваемых другими алгоритмами. Применяемые в данные работе схемы учёта ограничений предшествования позволяют значительно сократить вычислительную сложность алгоритмов, что также повышает размерность решаемых задач</w:t>
+      </w:r>
+      <w:r>
+        <w:rPr>
+          <w:rFonts w:ascii="Times New Roman" w:hAnsi="Times New Roman" w:cs="Times New Roman"/>
+          <w:sz w:val="28"/>
+          <w:szCs w:val="28"/>
+        </w:rPr>
+        <w:t xml:space="preserve"> в случае значительной вложенности.</w:t>
+      </w:r>
     </w:p>
     <w:p>
       <w:pPr>
@@ -1007,6 +1162,7 @@
     </w:p>
     <w:p>
       <w:pPr>
+        <w:ind w:firstLine="708"/>
         <w:jc w:val="both"/>
         <w:rPr>
           <w:rFonts w:ascii="Times New Roman" w:hAnsi="Times New Roman" w:cs="Times New Roman"/>
@@ -1014,6 +1170,70 @@
           <w:szCs w:val="28"/>
         </w:rPr>
       </w:pPr>
+      <w:r>
+        <w:rPr>
+          <w:rFonts w:ascii="Times New Roman" w:hAnsi="Times New Roman" w:cs="Times New Roman"/>
+          <w:sz w:val="28"/>
+          <w:szCs w:val="28"/>
+        </w:rPr>
+        <w:t>Разработанные в ходе диссертационной работы алгоритмы могут быть использованы для проектирования управляющих программ машин листовой резки с ЧПУ в автоматическом режиме</w:t>
+      </w:r>
+      <w:r>
+        <w:rPr>
+          <w:rFonts w:ascii="Times New Roman" w:hAnsi="Times New Roman" w:cs="Times New Roman"/>
+          <w:sz w:val="28"/>
+          <w:szCs w:val="28"/>
+        </w:rPr>
+        <w:t xml:space="preserve">, </w:t>
+      </w:r>
+    </w:p>
+    <w:p>
+      <w:pPr>
+        <w:ind w:firstLine="708"/>
+        <w:jc w:val="both"/>
+        <w:rPr>
+          <w:rFonts w:ascii="Times New Roman" w:hAnsi="Times New Roman" w:cs="Times New Roman"/>
+          <w:sz w:val="28"/>
+          <w:szCs w:val="28"/>
+        </w:rPr>
+      </w:pPr>
+    </w:p>
+    <w:p>
+      <w:pPr>
+        <w:ind w:firstLine="708"/>
+        <w:jc w:val="both"/>
+        <w:rPr>
+          <w:rFonts w:ascii="Times New Roman" w:hAnsi="Times New Roman" w:cs="Times New Roman"/>
+          <w:sz w:val="28"/>
+          <w:szCs w:val="28"/>
+        </w:rPr>
+      </w:pPr>
+      <w:r>
+        <w:rPr>
+          <w:rFonts w:ascii="Times New Roman" w:hAnsi="Times New Roman" w:cs="Times New Roman"/>
+          <w:sz w:val="28"/>
+          <w:szCs w:val="28"/>
+        </w:rPr>
+        <w:t xml:space="preserve">Теоретические и практические результаты диссертационной работы используются в учебном процессе в </w:t>
+      </w:r>
+      <w:proofErr w:type="spellStart"/>
+      <w:r>
+        <w:rPr>
+          <w:rFonts w:ascii="Times New Roman" w:hAnsi="Times New Roman" w:cs="Times New Roman"/>
+          <w:sz w:val="28"/>
+          <w:szCs w:val="28"/>
+        </w:rPr>
+        <w:t>УрФУ</w:t>
+      </w:r>
+      <w:proofErr w:type="spellEnd"/>
+      <w:r>
+        <w:rPr>
+          <w:rFonts w:ascii="Times New Roman" w:hAnsi="Times New Roman" w:cs="Times New Roman"/>
+          <w:sz w:val="28"/>
+          <w:szCs w:val="28"/>
+        </w:rPr>
+        <w:t>, что подтверждается соответствующим актом внедрения.</w:t>
+      </w:r>
     </w:p>
     <w:p>
       <w:pPr>
@@ -1059,6 +1279,7 @@
     </w:p>
     <w:p>
       <w:pPr>
+        <w:ind w:firstLine="708"/>
         <w:jc w:val="both"/>
         <w:rPr>
           <w:rFonts w:ascii="Times New Roman" w:hAnsi="Times New Roman" w:cs="Times New Roman"/>
@@ -1066,9 +1287,50 @@
           <w:szCs w:val="28"/>
         </w:rPr>
       </w:pPr>
-    </w:p>
-    <w:p>
-      <w:pPr>
+      <w:r>
+        <w:rPr>
+          <w:rFonts w:ascii="Times New Roman" w:hAnsi="Times New Roman" w:cs="Times New Roman"/>
+          <w:sz w:val="28"/>
+          <w:szCs w:val="28"/>
+        </w:rPr>
+        <w:t xml:space="preserve">Обоснованность научных и практических </w:t>
+      </w:r>
+      <w:r>
+        <w:rPr>
+          <w:rFonts w:ascii="Times New Roman" w:hAnsi="Times New Roman" w:cs="Times New Roman"/>
+          <w:sz w:val="28"/>
+          <w:szCs w:val="28"/>
+        </w:rPr>
+        <w:t>результатов</w:t>
+      </w:r>
+      <w:r>
+        <w:rPr>
+          <w:rFonts w:ascii="Times New Roman" w:hAnsi="Times New Roman" w:cs="Times New Roman"/>
+          <w:sz w:val="28"/>
+          <w:szCs w:val="28"/>
+        </w:rPr>
+        <w:t xml:space="preserve"> </w:t>
+      </w:r>
+      <w:r>
+        <w:rPr>
+          <w:rFonts w:ascii="Times New Roman" w:hAnsi="Times New Roman" w:cs="Times New Roman"/>
+          <w:sz w:val="28"/>
+          <w:szCs w:val="28"/>
+        </w:rPr>
+        <w:t>диссертации Уколова С.С. подтверждена использованием фундаментальных и прикладных работ отечественных и зарубежных учёных по теме исследования</w:t>
+      </w:r>
+      <w:r>
+        <w:rPr>
+          <w:rFonts w:ascii="Times New Roman" w:hAnsi="Times New Roman" w:cs="Times New Roman"/>
+          <w:sz w:val="28"/>
+          <w:szCs w:val="28"/>
+        </w:rPr>
+        <w:t>, использованием современных методов анализа информации, вычислительных методов и программных средств.</w:t>
+      </w:r>
+    </w:p>
+    <w:p>
+      <w:pPr>
+        <w:keepNext/>
         <w:jc w:val="center"/>
         <w:rPr>
           <w:rFonts w:ascii="Times New Roman" w:hAnsi="Times New Roman" w:cs="Times New Roman"/>
@@ -1105,7 +1367,23 @@
           <w:sz w:val="28"/>
           <w:szCs w:val="28"/>
         </w:rPr>
-        <w:t xml:space="preserve">Следует отметить хорошую апробацию работы. Основные результаты были представлены на международных и всероссийских конференциях, по теме диссертации осуществлено 18 публикаций, </w:t>
+        <w:t xml:space="preserve">Основные результаты </w:t>
+      </w:r>
+      <w:r>
+        <w:rPr>
+          <w:rFonts w:ascii="Times New Roman" w:hAnsi="Times New Roman" w:cs="Times New Roman"/>
+          <w:sz w:val="28"/>
+          <w:szCs w:val="28"/>
+        </w:rPr>
+        <w:t xml:space="preserve">диссертационной работы </w:t>
+      </w:r>
+      <w:r>
+        <w:rPr>
+          <w:rFonts w:ascii="Times New Roman" w:hAnsi="Times New Roman" w:cs="Times New Roman"/>
+          <w:sz w:val="28"/>
+          <w:szCs w:val="28"/>
+        </w:rPr>
+        <w:t xml:space="preserve">были представлены на международных и всероссийских конференциях, по теме диссертации осуществлено 18 публикаций, </w:t>
       </w:r>
       <w:r>
         <w:rPr>
@@ -1190,17 +1468,7 @@
           <w:sz w:val="28"/>
           <w:szCs w:val="28"/>
         </w:rPr>
-        <w:t>Автореферат диссертац</w:t>
-      </w:r>
-      <w:bookmarkStart w:id="1" w:name="_GoBack"/>
-      <w:bookmarkEnd w:id="1"/>
-      <w:r>
-        <w:rPr>
-          <w:rFonts w:ascii="Times New Roman" w:hAnsi="Times New Roman" w:cs="Times New Roman"/>
-          <w:sz w:val="28"/>
-          <w:szCs w:val="28"/>
-        </w:rPr>
-        <w:t>ии полностью отражает её содержание и результаты при одновременном сохранении структуры построения.</w:t>
+        <w:t>Автореферат диссертации полностью отражает её содержание и результаты при одновременном сохранении структуры построения.</w:t>
       </w:r>
     </w:p>
     <w:p>
@@ -1245,7 +1513,166 @@
           <w:sz w:val="28"/>
           <w:szCs w:val="28"/>
         </w:rPr>
-        <w:t>…</w:t>
+        <w:t>Во Введении (</w:t>
+      </w:r>
+      <w:r>
+        <w:rPr>
+          <w:rFonts w:ascii="Times New Roman" w:hAnsi="Times New Roman" w:cs="Times New Roman"/>
+          <w:sz w:val="28"/>
+          <w:szCs w:val="28"/>
+        </w:rPr>
+        <w:t xml:space="preserve">раздел 1.1) описаны различные техники резки, применяемые в современном производстве, а именно стандартная, </w:t>
+      </w:r>
+      <w:proofErr w:type="spellStart"/>
+      <w:r>
+        <w:rPr>
+          <w:rFonts w:ascii="Times New Roman" w:hAnsi="Times New Roman" w:cs="Times New Roman"/>
+          <w:sz w:val="28"/>
+          <w:szCs w:val="28"/>
+        </w:rPr>
+        <w:t>мультиконтурная</w:t>
+      </w:r>
+      <w:proofErr w:type="spellEnd"/>
+      <w:r>
+        <w:rPr>
+          <w:rFonts w:ascii="Times New Roman" w:hAnsi="Times New Roman" w:cs="Times New Roman"/>
+          <w:sz w:val="28"/>
+          <w:szCs w:val="28"/>
+        </w:rPr>
+        <w:t xml:space="preserve"> и </w:t>
+      </w:r>
+      <w:proofErr w:type="spellStart"/>
+      <w:r>
+        <w:rPr>
+          <w:rFonts w:ascii="Times New Roman" w:hAnsi="Times New Roman" w:cs="Times New Roman"/>
+          <w:sz w:val="28"/>
+          <w:szCs w:val="28"/>
+        </w:rPr>
+        <w:t>мультисегментная</w:t>
+      </w:r>
+      <w:proofErr w:type="spellEnd"/>
+      <w:r>
+        <w:rPr>
+          <w:rFonts w:ascii="Times New Roman" w:hAnsi="Times New Roman" w:cs="Times New Roman"/>
+          <w:sz w:val="28"/>
+          <w:szCs w:val="28"/>
+        </w:rPr>
+        <w:t xml:space="preserve">. В то же время, описанные алгоритмы ориентированы на использование только резки по замкнутому контуру, то есть стандартной. Каким образом возможно </w:t>
+      </w:r>
+      <w:r>
+        <w:rPr>
+          <w:rFonts w:ascii="Times New Roman" w:hAnsi="Times New Roman" w:cs="Times New Roman"/>
+          <w:sz w:val="28"/>
+          <w:szCs w:val="28"/>
+        </w:rPr>
+        <w:lastRenderedPageBreak/>
+        <w:t>использовать нестандартные техники резки с маршрутами, получаемыми данными алгоритмами?</w:t>
+      </w:r>
+    </w:p>
+    <w:p>
+      <w:pPr>
+        <w:pStyle w:val="a3"/>
+        <w:numPr>
+          <w:ilvl w:val="0"/>
+          <w:numId w:val="1"/>
+        </w:numPr>
+        <w:jc w:val="both"/>
+        <w:rPr>
+          <w:rFonts w:ascii="Times New Roman" w:hAnsi="Times New Roman" w:cs="Times New Roman"/>
+          <w:sz w:val="28"/>
+          <w:szCs w:val="28"/>
+        </w:rPr>
+      </w:pPr>
+      <w:r>
+        <w:rPr>
+          <w:rFonts w:ascii="Times New Roman" w:hAnsi="Times New Roman" w:cs="Times New Roman"/>
+          <w:sz w:val="28"/>
+          <w:szCs w:val="28"/>
+        </w:rPr>
+        <w:t xml:space="preserve">Алгоритм решения задачи </w:t>
+      </w:r>
+      <w:r>
+        <w:rPr>
+          <w:rFonts w:ascii="Times New Roman" w:hAnsi="Times New Roman" w:cs="Times New Roman"/>
+          <w:sz w:val="28"/>
+          <w:szCs w:val="28"/>
+          <w:lang w:val="en-US"/>
+        </w:rPr>
+        <w:t>PCGTSP</w:t>
+      </w:r>
+      <w:r>
+        <w:rPr>
+          <w:rFonts w:ascii="Times New Roman" w:hAnsi="Times New Roman" w:cs="Times New Roman"/>
+          <w:sz w:val="28"/>
+          <w:szCs w:val="28"/>
+        </w:rPr>
+        <w:t>, описанный в Главе 2, решает её в общем виде, для произвольных входных данных, тогда как задачи, возникающие при оптимизации маршрута резки существенно эвклидовы. Каким образом учитывается это</w:t>
+      </w:r>
+      <w:r>
+        <w:rPr>
+          <w:rFonts w:ascii="Times New Roman" w:hAnsi="Times New Roman" w:cs="Times New Roman"/>
+          <w:sz w:val="28"/>
+          <w:szCs w:val="28"/>
+        </w:rPr>
+        <w:t xml:space="preserve"> их</w:t>
+      </w:r>
+      <w:r>
+        <w:rPr>
+          <w:rFonts w:ascii="Times New Roman" w:hAnsi="Times New Roman" w:cs="Times New Roman"/>
+          <w:sz w:val="28"/>
+          <w:szCs w:val="28"/>
+        </w:rPr>
+        <w:t xml:space="preserve"> свойство в алгоритме?</w:t>
+      </w:r>
+      <w:r>
+        <w:rPr>
+          <w:rFonts w:ascii="Times New Roman" w:hAnsi="Times New Roman" w:cs="Times New Roman"/>
+          <w:sz w:val="28"/>
+          <w:szCs w:val="28"/>
+        </w:rPr>
+        <w:t xml:space="preserve"> Возможно ли использовать геометрические соображения для улучшения работы алгоритма?</w:t>
+      </w:r>
+    </w:p>
+    <w:p>
+      <w:pPr>
+        <w:pStyle w:val="a3"/>
+        <w:numPr>
+          <w:ilvl w:val="0"/>
+          <w:numId w:val="1"/>
+        </w:numPr>
+        <w:jc w:val="both"/>
+        <w:rPr>
+          <w:rFonts w:ascii="Times New Roman" w:hAnsi="Times New Roman" w:cs="Times New Roman"/>
+          <w:sz w:val="28"/>
+          <w:szCs w:val="28"/>
+        </w:rPr>
+      </w:pPr>
+      <w:r>
+        <w:rPr>
+          <w:rFonts w:ascii="Times New Roman" w:hAnsi="Times New Roman" w:cs="Times New Roman"/>
+          <w:sz w:val="28"/>
+          <w:szCs w:val="28"/>
+        </w:rPr>
+        <w:t xml:space="preserve">Если результаты работы алгоритма сопоставимы с результатами, полученными универсальным решателем </w:t>
+      </w:r>
+      <w:proofErr w:type="spellStart"/>
+      <w:r>
+        <w:rPr>
+          <w:rFonts w:ascii="Times New Roman" w:hAnsi="Times New Roman" w:cs="Times New Roman"/>
+          <w:sz w:val="28"/>
+          <w:szCs w:val="28"/>
+          <w:lang w:val="en-US"/>
+        </w:rPr>
+        <w:t>Gurobi</w:t>
+      </w:r>
+      <w:proofErr w:type="spellEnd"/>
+      <w:r>
+        <w:rPr>
+          <w:rFonts w:ascii="Times New Roman" w:hAnsi="Times New Roman" w:cs="Times New Roman"/>
+          <w:sz w:val="28"/>
+          <w:szCs w:val="28"/>
+        </w:rPr>
+        <w:t>, то в чём смысл разработки специализированного алгоритма?</w:t>
       </w:r>
     </w:p>
     <w:p>
@@ -1291,26 +1718,6 @@
     </w:p>
     <w:p>
       <w:pPr>
-        <w:jc w:val="both"/>
-        <w:rPr>
-          <w:rFonts w:ascii="Times New Roman" w:hAnsi="Times New Roman" w:cs="Times New Roman"/>
-          <w:sz w:val="28"/>
-          <w:szCs w:val="28"/>
-        </w:rPr>
-      </w:pPr>
-    </w:p>
-    <w:p>
-      <w:pPr>
-        <w:jc w:val="both"/>
-        <w:rPr>
-          <w:rFonts w:ascii="Times New Roman" w:hAnsi="Times New Roman" w:cs="Times New Roman"/>
-          <w:sz w:val="28"/>
-          <w:szCs w:val="28"/>
-        </w:rPr>
-      </w:pPr>
-    </w:p>
-    <w:p>
-      <w:pPr>
         <w:ind w:firstLine="708"/>
         <w:jc w:val="both"/>
         <w:rPr>
@@ -1325,7 +1732,15 @@
           <w:sz w:val="28"/>
           <w:szCs w:val="28"/>
         </w:rPr>
-        <w:t xml:space="preserve">Считаю, что Уколов Станислав Сергеевич заслуживает присвоения ученой степени кандидата технических наук по специальности 05.13.12 – </w:t>
+        <w:t xml:space="preserve">Диссертационная работа Уколова Станислава Сергеевича представляет собой самостоятельную и законченную научно-квалификационную работу, выполненную на актуальную тему и обладающую признаками новизны и практической значимости. Полученные результаты и научно обоснованные решения, которые изложены в диссертации, применимы в САПР управляющих программ с целью повышения эффективности их функционирования, а также могут использоваться на промышленных предприятиях при подготовке управляющих программ средствами САПР. Содержание диссертации соответствует паспорту научной специальности </w:t>
+      </w:r>
+      <w:r>
+        <w:rPr>
+          <w:rFonts w:ascii="Times New Roman" w:hAnsi="Times New Roman" w:cs="Times New Roman"/>
+          <w:sz w:val="28"/>
+          <w:szCs w:val="28"/>
+        </w:rPr>
+        <w:t xml:space="preserve">05.13.12 – </w:t>
       </w:r>
       <w:r>
         <w:rPr>
@@ -1360,7 +1775,95 @@
           <w:sz w:val="28"/>
           <w:szCs w:val="28"/>
         </w:rPr>
+        <w:t xml:space="preserve">Диссертация обладает структурным единством, содержит новы научные результаты и положения, выдвигаемые для публичной защиты, свидетельствует о личном вкладе автора в исследование. Разделы диссертации взаимосвязаны и логично дополняют друг друга. Полученные автором результаты достоверны. Выводы и заключения, сделанные диссертантом, обоснованы и соответствуют представленным в работе результатам. Диссертация и автореферат в полном объёме соответствуют критериям, установленным Положением о присуждении ученых степеней в ФГАОУ ВО «Уральский федеральный университет имени Первого президента России Б.Н. Ельцина», которым должна отвечать диссертация на соискание ученой степени кандидата наук. Диссертационная работа Уколова С.С. на тему </w:t>
+      </w:r>
+      <w:r>
+        <w:rPr>
+          <w:rFonts w:ascii="Times New Roman" w:hAnsi="Times New Roman" w:cs="Times New Roman"/>
+          <w:sz w:val="28"/>
+          <w:szCs w:val="28"/>
+        </w:rPr>
+        <w:t>«Разработка алгоритмов оптимальной маршрутизации инструмента для САПР управляющих программ машин листовой резки с ЧПУ»</w:t>
+      </w:r>
+      <w:r>
+        <w:rPr>
+          <w:rFonts w:ascii="Times New Roman" w:hAnsi="Times New Roman" w:cs="Times New Roman"/>
+          <w:sz w:val="28"/>
+          <w:szCs w:val="28"/>
+        </w:rPr>
+        <w:t xml:space="preserve"> соответствует требованиям п. 9 Положения о присуждении ученых степеней в </w:t>
+      </w:r>
+      <w:proofErr w:type="spellStart"/>
+      <w:r>
+        <w:rPr>
+          <w:rFonts w:ascii="Times New Roman" w:hAnsi="Times New Roman" w:cs="Times New Roman"/>
+          <w:sz w:val="28"/>
+          <w:szCs w:val="28"/>
+        </w:rPr>
+        <w:t>УрФУ</w:t>
+      </w:r>
+      <w:proofErr w:type="spellEnd"/>
+      <w:r>
+        <w:rPr>
+          <w:rFonts w:ascii="Times New Roman" w:hAnsi="Times New Roman" w:cs="Times New Roman"/>
+          <w:sz w:val="28"/>
+          <w:szCs w:val="28"/>
+        </w:rPr>
+        <w:t>. Диссертация отвечает требованию указания ссылок на заимствованные материалы или отдельные результаты.</w:t>
+      </w:r>
+    </w:p>
+    <w:p>
+      <w:pPr>
+        <w:ind w:firstLine="708"/>
+        <w:jc w:val="both"/>
+        <w:rPr>
+          <w:rFonts w:ascii="Times New Roman" w:hAnsi="Times New Roman" w:cs="Times New Roman"/>
+          <w:sz w:val="28"/>
+          <w:szCs w:val="28"/>
+        </w:rPr>
+      </w:pPr>
+      <w:r>
+        <w:rPr>
+          <w:rFonts w:ascii="Times New Roman" w:hAnsi="Times New Roman" w:cs="Times New Roman"/>
+          <w:sz w:val="28"/>
+          <w:szCs w:val="28"/>
+        </w:rPr>
         <w:lastRenderedPageBreak/>
+        <w:t xml:space="preserve">Считаю, что Уколов Станислав Сергеевич заслуживает присвоения ученой степени кандидата технических наук по специальности 05.13.12 – </w:t>
+      </w:r>
+      <w:r>
+        <w:rPr>
+          <w:rFonts w:ascii="Times New Roman" w:hAnsi="Times New Roman" w:cs="Times New Roman"/>
+          <w:sz w:val="28"/>
+          <w:szCs w:val="28"/>
+        </w:rPr>
+        <w:t>Системы автоматизации проектирования (промышленность)</w:t>
+      </w:r>
+      <w:r>
+        <w:rPr>
+          <w:rFonts w:ascii="Times New Roman" w:hAnsi="Times New Roman" w:cs="Times New Roman"/>
+          <w:sz w:val="28"/>
+          <w:szCs w:val="28"/>
+        </w:rPr>
+        <w:t>.</w:t>
+      </w:r>
+    </w:p>
+    <w:p>
+      <w:pPr>
+        <w:ind w:firstLine="708"/>
+        <w:jc w:val="both"/>
+        <w:rPr>
+          <w:rFonts w:ascii="Times New Roman" w:hAnsi="Times New Roman" w:cs="Times New Roman"/>
+          <w:sz w:val="28"/>
+          <w:szCs w:val="28"/>
+        </w:rPr>
+      </w:pPr>
+      <w:r>
+        <w:rPr>
+          <w:rFonts w:ascii="Times New Roman" w:hAnsi="Times New Roman" w:cs="Times New Roman"/>
+          <w:sz w:val="28"/>
+          <w:szCs w:val="28"/>
+        </w:rPr>
         <w:t>Даю согласие на обработку моих персональных данных.</w:t>
       </w:r>
     </w:p>
@@ -1813,24 +2316,147 @@
         <w:t>а заверяю,</w:t>
       </w:r>
     </w:p>
-    <w:p>
-      <w:pPr>
-        <w:jc w:val="both"/>
-        <w:rPr>
-          <w:rFonts w:ascii="Times New Roman" w:hAnsi="Times New Roman" w:cs="Times New Roman"/>
-          <w:sz w:val="28"/>
-          <w:szCs w:val="28"/>
-        </w:rPr>
-      </w:pPr>
-    </w:p>
     <w:sectPr>
+      <w:headerReference w:type="default" r:id="rId7"/>
+      <w:headerReference w:type="first" r:id="rId8"/>
       <w:pgSz w:w="11906" w:h="16838"/>
       <w:pgMar w:top="1134" w:right="850" w:bottom="1134" w:left="1701" w:header="708" w:footer="708" w:gutter="0"/>
       <w:cols w:space="708"/>
+      <w:titlePg/>
       <w:docGrid w:linePitch="360"/>
     </w:sectPr>
   </w:body>
 </w:document>
+</file>
+
+<file path=word/endnotes.xml><?xml version="1.0" encoding="utf-8"?>
+<w:endnotes xmlns:wpc="http://schemas.microsoft.com/office/word/2010/wordprocessingCanvas" xmlns:cx="http://schemas.microsoft.com/office/drawing/2014/chartex" xmlns:cx1="http://schemas.microsoft.com/office/drawing/2015/9/8/chartex" xmlns:cx2="http://schemas.microsoft.com/office/drawing/2015/10/21/chartex" xmlns:cx3="http://schemas.microsoft.com/office/drawing/2016/5/9/chartex" xmlns:cx4="http://schemas.microsoft.com/office/drawing/2016/5/10/chartex" xmlns:cx5="http://schemas.microsoft.com/office/drawing/2016/5/11/chartex" xmlns:cx6="http://schemas.microsoft.com/office/drawing/2016/5/12/chartex" xmlns:cx7="http://schemas.microsoft.com/office/drawing/2016/5/13/chartex" xmlns:cx8="http://schemas.microsoft.com/office/drawing/2016/5/14/chartex" xmlns:mc="http://schemas.openxmlformats.org/markup-compatibility/2006" xmlns:aink="http://schemas.microsoft.com/office/drawing/2016/ink" xmlns:am3d="http://schemas.microsoft.com/office/drawing/2017/model3d" xmlns:o="urn:schemas-microsoft-com:office:office" xmlns:r="http://schemas.openxmlformats.org/officeDocument/2006/relationships" xmlns:m="http://schemas.openxmlformats.org/officeDocument/2006/math" xmlns:v="urn:schemas-microsoft-com:vml" xmlns:wp14="http://schemas.microsoft.com/office/word/2010/wordprocessingDrawing" xmlns:wp="http://schemas.openxmlformats.org/drawingml/2006/wordprocessingDrawing" xmlns:w10="urn:schemas-microsoft-com:office:word" xmlns:w="http://schemas.openxmlformats.org/wordprocessingml/2006/main" xmlns:w14="http://schemas.microsoft.com/office/word/2010/wordml" xmlns:w15="http://schemas.microsoft.com/office/word/2012/wordml" xmlns:w16cid="http://schemas.microsoft.com/office/word/2016/wordml/cid" xmlns:w16se="http://schemas.microsoft.com/office/word/2015/wordml/symex" xmlns:wpg="http://schemas.microsoft.com/office/word/2010/wordprocessingGroup" xmlns:wpi="http://schemas.microsoft.com/office/word/2010/wordprocessingInk" xmlns:wne="http://schemas.microsoft.com/office/word/2006/wordml" xmlns:wps="http://schemas.microsoft.com/office/word/2010/wordprocessingShape" mc:Ignorable="w14 w15 w16se w16cid wp14">
+  <w:endnote w:type="separator" w:id="-1">
+    <w:p>
+      <w:pPr>
+        <w:spacing w:after="0" w:line="240" w:lineRule="auto"/>
+      </w:pPr>
+      <w:r>
+        <w:separator/>
+      </w:r>
+    </w:p>
+  </w:endnote>
+  <w:endnote w:type="continuationSeparator" w:id="0">
+    <w:p>
+      <w:pPr>
+        <w:spacing w:after="0" w:line="240" w:lineRule="auto"/>
+      </w:pPr>
+      <w:r>
+        <w:continuationSeparator/>
+      </w:r>
+    </w:p>
+  </w:endnote>
+</w:endnotes>
+</file>
+
+<file path=word/footnotes.xml><?xml version="1.0" encoding="utf-8"?>
+<w:footnotes xmlns:wpc="http://schemas.microsoft.com/office/word/2010/wordprocessingCanvas" xmlns:cx="http://schemas.microsoft.com/office/drawing/2014/chartex" xmlns:cx1="http://schemas.microsoft.com/office/drawing/2015/9/8/chartex" xmlns:cx2="http://schemas.microsoft.com/office/drawing/2015/10/21/chartex" xmlns:cx3="http://schemas.microsoft.com/office/drawing/2016/5/9/chartex" xmlns:cx4="http://schemas.microsoft.com/office/drawing/2016/5/10/chartex" xmlns:cx5="http://schemas.microsoft.com/office/drawing/2016/5/11/chartex" xmlns:cx6="http://schemas.microsoft.com/office/drawing/2016/5/12/chartex" xmlns:cx7="http://schemas.microsoft.com/office/drawing/2016/5/13/chartex" xmlns:cx8="http://schemas.microsoft.com/office/drawing/2016/5/14/chartex" xmlns:mc="http://schemas.openxmlformats.org/markup-compatibility/2006" xmlns:aink="http://schemas.microsoft.com/office/drawing/2016/ink" xmlns:am3d="http://schemas.microsoft.com/office/drawing/2017/model3d" xmlns:o="urn:schemas-microsoft-com:office:office" xmlns:r="http://schemas.openxmlformats.org/officeDocument/2006/relationships" xmlns:m="http://schemas.openxmlformats.org/officeDocument/2006/math" xmlns:v="urn:schemas-microsoft-com:vml" xmlns:wp14="http://schemas.microsoft.com/office/word/2010/wordprocessingDrawing" xmlns:wp="http://schemas.openxmlformats.org/drawingml/2006/wordprocessingDrawing" xmlns:w10="urn:schemas-microsoft-com:office:word" xmlns:w="http://schemas.openxmlformats.org/wordprocessingml/2006/main" xmlns:w14="http://schemas.microsoft.com/office/word/2010/wordml" xmlns:w15="http://schemas.microsoft.com/office/word/2012/wordml" xmlns:w16cid="http://schemas.microsoft.com/office/word/2016/wordml/cid" xmlns:w16se="http://schemas.microsoft.com/office/word/2015/wordml/symex" xmlns:wpg="http://schemas.microsoft.com/office/word/2010/wordprocessingGroup" xmlns:wpi="http://schemas.microsoft.com/office/word/2010/wordprocessingInk" xmlns:wne="http://schemas.microsoft.com/office/word/2006/wordml" xmlns:wps="http://schemas.microsoft.com/office/word/2010/wordprocessingShape" mc:Ignorable="w14 w15 w16se w16cid wp14">
+  <w:footnote w:type="separator" w:id="-1">
+    <w:p>
+      <w:pPr>
+        <w:spacing w:after="0" w:line="240" w:lineRule="auto"/>
+      </w:pPr>
+      <w:r>
+        <w:separator/>
+      </w:r>
+    </w:p>
+  </w:footnote>
+  <w:footnote w:type="continuationSeparator" w:id="0">
+    <w:p>
+      <w:pPr>
+        <w:spacing w:after="0" w:line="240" w:lineRule="auto"/>
+      </w:pPr>
+      <w:r>
+        <w:continuationSeparator/>
+      </w:r>
+    </w:p>
+  </w:footnote>
+</w:footnotes>
+</file>
+
+<file path=word/header1.xml><?xml version="1.0" encoding="utf-8"?>
+<w:hdr xmlns:wpc="http://schemas.microsoft.com/office/word/2010/wordprocessingCanvas" xmlns:cx="http://schemas.microsoft.com/office/drawing/2014/chartex" xmlns:cx1="http://schemas.microsoft.com/office/drawing/2015/9/8/chartex" xmlns:cx2="http://schemas.microsoft.com/office/drawing/2015/10/21/chartex" xmlns:cx3="http://schemas.microsoft.com/office/drawing/2016/5/9/chartex" xmlns:cx4="http://schemas.microsoft.com/office/drawing/2016/5/10/chartex" xmlns:cx5="http://schemas.microsoft.com/office/drawing/2016/5/11/chartex" xmlns:cx6="http://schemas.microsoft.com/office/drawing/2016/5/12/chartex" xmlns:cx7="http://schemas.microsoft.com/office/drawing/2016/5/13/chartex" xmlns:cx8="http://schemas.microsoft.com/office/drawing/2016/5/14/chartex" xmlns:mc="http://schemas.openxmlformats.org/markup-compatibility/2006" xmlns:aink="http://schemas.microsoft.com/office/drawing/2016/ink" xmlns:am3d="http://schemas.microsoft.com/office/drawing/2017/model3d" xmlns:o="urn:schemas-microsoft-com:office:office" xmlns:r="http://schemas.openxmlformats.org/officeDocument/2006/relationships" xmlns:m="http://schemas.openxmlformats.org/officeDocument/2006/math" xmlns:v="urn:schemas-microsoft-com:vml" xmlns:wp14="http://schemas.microsoft.com/office/word/2010/wordprocessingDrawing" xmlns:wp="http://schemas.openxmlformats.org/drawingml/2006/wordprocessingDrawing" xmlns:w10="urn:schemas-microsoft-com:office:word" xmlns:w="http://schemas.openxmlformats.org/wordprocessingml/2006/main" xmlns:w14="http://schemas.microsoft.com/office/word/2010/wordml" xmlns:w15="http://schemas.microsoft.com/office/word/2012/wordml" xmlns:w16cid="http://schemas.microsoft.com/office/word/2016/wordml/cid" xmlns:w16se="http://schemas.microsoft.com/office/word/2015/wordml/symex" xmlns:wpg="http://schemas.microsoft.com/office/word/2010/wordprocessingGroup" xmlns:wpi="http://schemas.microsoft.com/office/word/2010/wordprocessingInk" xmlns:wne="http://schemas.microsoft.com/office/word/2006/wordml" xmlns:wps="http://schemas.microsoft.com/office/word/2010/wordprocessingShape" mc:Ignorable="w14 w15 w16se w16cid wp14">
+  <w:sdt>
+    <w:sdtPr>
+      <w:rPr>
+        <w:sz w:val="16"/>
+        <w:szCs w:val="16"/>
+      </w:rPr>
+      <w:id w:val="640234023"/>
+      <w:docPartObj>
+        <w:docPartGallery w:val="Page Numbers (Top of Page)"/>
+        <w:docPartUnique/>
+      </w:docPartObj>
+    </w:sdtPr>
+    <w:sdtContent>
+      <w:p>
+        <w:pPr>
+          <w:pStyle w:val="a5"/>
+          <w:jc w:val="center"/>
+          <w:rPr>
+            <w:sz w:val="16"/>
+            <w:szCs w:val="16"/>
+          </w:rPr>
+        </w:pPr>
+        <w:r>
+          <w:rPr>
+            <w:sz w:val="16"/>
+            <w:szCs w:val="16"/>
+          </w:rPr>
+          <w:fldChar w:fldCharType="begin"/>
+        </w:r>
+        <w:r>
+          <w:rPr>
+            <w:sz w:val="16"/>
+            <w:szCs w:val="16"/>
+          </w:rPr>
+          <w:instrText>PAGE   \* MERGEFORMAT</w:instrText>
+        </w:r>
+        <w:r>
+          <w:rPr>
+            <w:sz w:val="16"/>
+            <w:szCs w:val="16"/>
+          </w:rPr>
+          <w:fldChar w:fldCharType="separate"/>
+        </w:r>
+        <w:r>
+          <w:rPr>
+            <w:sz w:val="16"/>
+            <w:szCs w:val="16"/>
+          </w:rPr>
+          <w:t>2</w:t>
+        </w:r>
+        <w:r>
+          <w:rPr>
+            <w:sz w:val="16"/>
+            <w:szCs w:val="16"/>
+          </w:rPr>
+          <w:fldChar w:fldCharType="end"/>
+        </w:r>
+      </w:p>
+    </w:sdtContent>
+  </w:sdt>
+</w:hdr>
+</file>
+
+<file path=word/header2.xml><?xml version="1.0" encoding="utf-8"?>
+<w:hdr xmlns:wpc="http://schemas.microsoft.com/office/word/2010/wordprocessingCanvas" xmlns:cx="http://schemas.microsoft.com/office/drawing/2014/chartex" xmlns:cx1="http://schemas.microsoft.com/office/drawing/2015/9/8/chartex" xmlns:cx2="http://schemas.microsoft.com/office/drawing/2015/10/21/chartex" xmlns:cx3="http://schemas.microsoft.com/office/drawing/2016/5/9/chartex" xmlns:cx4="http://schemas.microsoft.com/office/drawing/2016/5/10/chartex" xmlns:cx5="http://schemas.microsoft.com/office/drawing/2016/5/11/chartex" xmlns:cx6="http://schemas.microsoft.com/office/drawing/2016/5/12/chartex" xmlns:cx7="http://schemas.microsoft.com/office/drawing/2016/5/13/chartex" xmlns:cx8="http://schemas.microsoft.com/office/drawing/2016/5/14/chartex" xmlns:mc="http://schemas.openxmlformats.org/markup-compatibility/2006" xmlns:aink="http://schemas.microsoft.com/office/drawing/2016/ink" xmlns:am3d="http://schemas.microsoft.com/office/drawing/2017/model3d" xmlns:o="urn:schemas-microsoft-com:office:office" xmlns:r="http://schemas.openxmlformats.org/officeDocument/2006/relationships" xmlns:m="http://schemas.openxmlformats.org/officeDocument/2006/math" xmlns:v="urn:schemas-microsoft-com:vml" xmlns:wp14="http://schemas.microsoft.com/office/word/2010/wordprocessingDrawing" xmlns:wp="http://schemas.openxmlformats.org/drawingml/2006/wordprocessingDrawing" xmlns:w10="urn:schemas-microsoft-com:office:word" xmlns:w="http://schemas.openxmlformats.org/wordprocessingml/2006/main" xmlns:w14="http://schemas.microsoft.com/office/word/2010/wordml" xmlns:w15="http://schemas.microsoft.com/office/word/2012/wordml" xmlns:w16cid="http://schemas.microsoft.com/office/word/2016/wordml/cid" xmlns:w16se="http://schemas.microsoft.com/office/word/2015/wordml/symex" xmlns:wpg="http://schemas.microsoft.com/office/word/2010/wordprocessingGroup" xmlns:wpi="http://schemas.microsoft.com/office/word/2010/wordprocessingInk" xmlns:wne="http://schemas.microsoft.com/office/word/2006/wordml" xmlns:wps="http://schemas.microsoft.com/office/word/2010/wordprocessingShape" mc:Ignorable="w14 w15 w16se w16cid wp14">
+  <w:p>
+    <w:pPr>
+      <w:pStyle w:val="a5"/>
+      <w:jc w:val="center"/>
+      <w:rPr>
+        <w:sz w:val="16"/>
+        <w:szCs w:val="16"/>
+      </w:rPr>
+    </w:pPr>
+  </w:p>
+</w:hdr>
 </file>
 
 <file path=word/numbering.xml><?xml version="1.0" encoding="utf-8"?>
@@ -2383,6 +3009,50 @@
       </w:tblBorders>
     </w:tblPr>
   </w:style>
+  <w:style w:type="paragraph" w:styleId="a5">
+    <w:name w:val="header"/>
+    <w:basedOn w:val="a"/>
+    <w:link w:val="a6"/>
+    <w:uiPriority w:val="99"/>
+    <w:unhideWhenUsed/>
+    <w:rsid w:val="00271129"/>
+    <w:pPr>
+      <w:tabs>
+        <w:tab w:val="center" w:pos="4677"/>
+        <w:tab w:val="right" w:pos="9355"/>
+      </w:tabs>
+      <w:spacing w:after="0" w:line="240" w:lineRule="auto"/>
+    </w:pPr>
+  </w:style>
+  <w:style w:type="character" w:customStyle="1" w:styleId="a6">
+    <w:name w:val="Верхний колонтитул Знак"/>
+    <w:basedOn w:val="a0"/>
+    <w:link w:val="a5"/>
+    <w:uiPriority w:val="99"/>
+    <w:rsid w:val="00271129"/>
+  </w:style>
+  <w:style w:type="paragraph" w:styleId="a7">
+    <w:name w:val="footer"/>
+    <w:basedOn w:val="a"/>
+    <w:link w:val="a8"/>
+    <w:uiPriority w:val="99"/>
+    <w:unhideWhenUsed/>
+    <w:rsid w:val="00271129"/>
+    <w:pPr>
+      <w:tabs>
+        <w:tab w:val="center" w:pos="4677"/>
+        <w:tab w:val="right" w:pos="9355"/>
+      </w:tabs>
+      <w:spacing w:after="0" w:line="240" w:lineRule="auto"/>
+    </w:pPr>
+  </w:style>
+  <w:style w:type="character" w:customStyle="1" w:styleId="a8">
+    <w:name w:val="Нижний колонтитул Знак"/>
+    <w:basedOn w:val="a0"/>
+    <w:link w:val="a7"/>
+    <w:uiPriority w:val="99"/>
+    <w:rsid w:val="00271129"/>
+  </w:style>
 </w:styles>
 </file>
 

</xml_diff>